<commit_message>
changed by team members
</commit_message>
<xml_diff>
--- a/DFD.docx
+++ b/DFD.docx
@@ -55,6 +55,149 @@
         </w:rPr>
       </w:pPr>
       <w:bookmarkStart w:id="0" w:name="_GoBack"/>
+      <w:r>
+        <w:rPr>
+          <w:noProof/>
+          <w:lang w:val="en-US"/>
+        </w:rPr>
+        <mc:AlternateContent>
+          <mc:Choice Requires="wps">
+            <w:drawing>
+              <wp:anchor distT="0" distB="0" distL="114300" distR="114300" simplePos="0" relativeHeight="251673600" behindDoc="0" locked="0" layoutInCell="1" allowOverlap="1" wp14:anchorId="3A16DB13" wp14:editId="18727FA2">
+                <wp:simplePos x="0" y="0"/>
+                <wp:positionH relativeFrom="column">
+                  <wp:posOffset>3741420</wp:posOffset>
+                </wp:positionH>
+                <wp:positionV relativeFrom="paragraph">
+                  <wp:posOffset>4309110</wp:posOffset>
+                </wp:positionV>
+                <wp:extent cx="1607820" cy="1257300"/>
+                <wp:effectExtent l="0" t="0" r="11430" b="19050"/>
+                <wp:wrapNone/>
+                <wp:docPr id="11" name="Rectangle 11"/>
+                <wp:cNvGraphicFramePr/>
+                <a:graphic xmlns:a="http://schemas.openxmlformats.org/drawingml/2006/main">
+                  <a:graphicData uri="http://schemas.microsoft.com/office/word/2010/wordprocessingShape">
+                    <wps:wsp>
+                      <wps:cNvSpPr/>
+                      <wps:spPr>
+                        <a:xfrm>
+                          <a:off x="0" y="0"/>
+                          <a:ext cx="1607820" cy="1257300"/>
+                        </a:xfrm>
+                        <a:prstGeom prst="rect">
+                          <a:avLst/>
+                        </a:prstGeom>
+                      </wps:spPr>
+                      <wps:style>
+                        <a:lnRef idx="2">
+                          <a:schemeClr val="dk1">
+                            <a:shade val="50000"/>
+                          </a:schemeClr>
+                        </a:lnRef>
+                        <a:fillRef idx="1">
+                          <a:schemeClr val="dk1"/>
+                        </a:fillRef>
+                        <a:effectRef idx="0">
+                          <a:schemeClr val="dk1"/>
+                        </a:effectRef>
+                        <a:fontRef idx="minor">
+                          <a:schemeClr val="lt1"/>
+                        </a:fontRef>
+                      </wps:style>
+                      <wps:bodyPr rot="0" spcFirstLastPara="0" vertOverflow="overflow" horzOverflow="overflow" vert="horz" wrap="square" lIns="91440" tIns="45720" rIns="91440" bIns="45720" numCol="1" spcCol="0" rtlCol="0" fromWordArt="0" anchor="ctr" anchorCtr="0" forceAA="0" compatLnSpc="1">
+                        <a:prstTxWarp prst="textNoShape">
+                          <a:avLst/>
+                        </a:prstTxWarp>
+                        <a:noAutofit/>
+                      </wps:bodyPr>
+                    </wps:wsp>
+                  </a:graphicData>
+                </a:graphic>
+              </wp:anchor>
+            </w:drawing>
+          </mc:Choice>
+          <mc:Fallback>
+            <w:pict>
+              <v:rect w14:anchorId="63DF6647" id="Rectangle 11" o:spid="_x0000_s1026" style="position:absolute;margin-left:294.6pt;margin-top:339.3pt;width:126.6pt;height:99pt;z-index:251673600;visibility:visible;mso-wrap-style:square;mso-wrap-distance-left:9pt;mso-wrap-distance-top:0;mso-wrap-distance-right:9pt;mso-wrap-distance-bottom:0;mso-position-horizontal:absolute;mso-position-horizontal-relative:text;mso-position-vertical:absolute;mso-position-vertical-relative:text;v-text-anchor:middle" o:gfxdata="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" fillcolor="black [3200]" strokecolor="black [1600]" strokeweight="1pt"/>
+            </w:pict>
+          </mc:Fallback>
+        </mc:AlternateContent>
+      </w:r>
+      <w:bookmarkEnd w:id="0"/>
+      <w:r>
+        <w:rPr>
+          <w:noProof/>
+          <w:lang w:val="en-US"/>
+        </w:rPr>
+        <mc:AlternateContent>
+          <mc:Choice Requires="wps">
+            <w:drawing>
+              <wp:anchor distT="0" distB="0" distL="114300" distR="114300" simplePos="0" relativeHeight="251672576" behindDoc="0" locked="0" layoutInCell="1" allowOverlap="1" wp14:anchorId="27389388" wp14:editId="5B8DE22F">
+                <wp:simplePos x="0" y="0"/>
+                <wp:positionH relativeFrom="column">
+                  <wp:posOffset>1165860</wp:posOffset>
+                </wp:positionH>
+                <wp:positionV relativeFrom="paragraph">
+                  <wp:posOffset>5002530</wp:posOffset>
+                </wp:positionV>
+                <wp:extent cx="1775460" cy="975360"/>
+                <wp:effectExtent l="19050" t="0" r="34290" b="34290"/>
+                <wp:wrapNone/>
+                <wp:docPr id="10" name="Flowchart: Merge 10"/>
+                <wp:cNvGraphicFramePr/>
+                <a:graphic xmlns:a="http://schemas.openxmlformats.org/drawingml/2006/main">
+                  <a:graphicData uri="http://schemas.microsoft.com/office/word/2010/wordprocessingShape">
+                    <wps:wsp>
+                      <wps:cNvSpPr/>
+                      <wps:spPr>
+                        <a:xfrm>
+                          <a:off x="0" y="0"/>
+                          <a:ext cx="1775460" cy="975360"/>
+                        </a:xfrm>
+                        <a:prstGeom prst="flowChartMerge">
+                          <a:avLst/>
+                        </a:prstGeom>
+                      </wps:spPr>
+                      <wps:style>
+                        <a:lnRef idx="2">
+                          <a:schemeClr val="accent4">
+                            <a:shade val="50000"/>
+                          </a:schemeClr>
+                        </a:lnRef>
+                        <a:fillRef idx="1">
+                          <a:schemeClr val="accent4"/>
+                        </a:fillRef>
+                        <a:effectRef idx="0">
+                          <a:schemeClr val="accent4"/>
+                        </a:effectRef>
+                        <a:fontRef idx="minor">
+                          <a:schemeClr val="lt1"/>
+                        </a:fontRef>
+                      </wps:style>
+                      <wps:bodyPr rot="0" spcFirstLastPara="0" vertOverflow="overflow" horzOverflow="overflow" vert="horz" wrap="square" lIns="91440" tIns="45720" rIns="91440" bIns="45720" numCol="1" spcCol="0" rtlCol="0" fromWordArt="0" anchor="ctr" anchorCtr="0" forceAA="0" compatLnSpc="1">
+                        <a:prstTxWarp prst="textNoShape">
+                          <a:avLst/>
+                        </a:prstTxWarp>
+                        <a:noAutofit/>
+                      </wps:bodyPr>
+                    </wps:wsp>
+                  </a:graphicData>
+                </a:graphic>
+              </wp:anchor>
+            </w:drawing>
+          </mc:Choice>
+          <mc:Fallback>
+            <w:pict>
+              <v:shapetype w14:anchorId="64C8686A" id="_x0000_t128" coordsize="21600,21600" o:spt="128" path="m,l21600,,10800,21600xe">
+                <v:stroke joinstyle="miter"/>
+                <v:path gradientshapeok="t" o:connecttype="custom" o:connectlocs="10800,0;5400,10800;10800,21600;16200,10800" textboxrect="5400,0,16200,10800"/>
+              </v:shapetype>
+              <v:shape id="Flowchart: Merge 10" o:spid="_x0000_s1026" type="#_x0000_t128" style="position:absolute;margin-left:91.8pt;margin-top:393.9pt;width:139.8pt;height:76.8pt;z-index:251672576;visibility:visible;mso-wrap-style:square;mso-wrap-distance-left:9pt;mso-wrap-distance-top:0;mso-wrap-distance-right:9pt;mso-wrap-distance-bottom:0;mso-position-horizontal:absolute;mso-position-horizontal-relative:text;mso-position-vertical:absolute;mso-position-vertical-relative:text;v-text-anchor:middle" o:gfxdata="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" fillcolor="#42ba97 [3207]" strokecolor="#215c4a [1607]" strokeweight="1pt"/>
+            </w:pict>
+          </mc:Fallback>
+        </mc:AlternateContent>
+      </w:r>
       <w:r>
         <w:rPr>
           <w:noProof/>
@@ -126,7 +269,6 @@
           </mc:Fallback>
         </mc:AlternateContent>
       </w:r>
-      <w:bookmarkEnd w:id="0"/>
       <w:r>
         <w:rPr>
           <w:noProof/>

</xml_diff>